<commit_message>
Version funcional estable con notificaciones push
</commit_message>
<xml_diff>
--- a/Informacion/API REST Clubify.docx
+++ b/Informacion/API REST Clubify.docx
@@ -58,14 +58,12 @@
         <w:t xml:space="preserve"> </w:t>
       </w:r>
       <w:hyperlink r:id="rId8" w:history="1">
-        <w:bookmarkStart w:id="0" w:name="_GoBack"/>
         <w:r>
           <w:rPr>
             <w:rStyle w:val="Hipervnculo"/>
           </w:rPr>
           <w:t>https://dgtek.org/</w:t>
         </w:r>
-        <w:bookmarkEnd w:id="0"/>
         <w:r>
           <w:rPr>
             <w:rStyle w:val="Hipervnculo"/>
@@ -1347,10 +1345,81 @@
     </w:p>
     <w:p>
       <w:pPr>
-        <w:spacing w:after="0" w:line="240" w:lineRule="auto"/>
-      </w:pPr>
-    </w:p>
-    <w:p>
+        <w:pStyle w:val="Ttulo2"/>
+      </w:pPr>
+      <w:proofErr w:type="spellStart"/>
+      <w:r>
+        <w:t>Envio</w:t>
+      </w:r>
+      <w:proofErr w:type="spellEnd"/>
+      <w:r>
+        <w:t xml:space="preserve"> notificaciones </w:t>
+      </w:r>
+      <w:proofErr w:type="spellStart"/>
+      <w:r>
+        <w:t>push</w:t>
+      </w:r>
+      <w:proofErr w:type="spellEnd"/>
+      <w:r>
+        <w:t xml:space="preserve"> masivo</w:t>
+      </w:r>
+    </w:p>
+    <w:p>
+      <w:r>
+        <w:rPr>
+          <w:b/>
+        </w:rPr>
+        <w:t>REAL:</w:t>
+      </w:r>
+      <w:r>
+        <w:t xml:space="preserve"> </w:t>
+      </w:r>
+      <w:r>
+        <w:tab/>
+      </w:r>
+      <w:hyperlink r:id="rId29" w:history="1">
+        <w:r>
+          <w:rPr>
+            <w:rStyle w:val="Hipervnculo"/>
+          </w:rPr>
+          <w:t>https://dgtek.org/clubify-esb/restapi/notificacionespush/enviomasivo</w:t>
+        </w:r>
+      </w:hyperlink>
+    </w:p>
+    <w:p>
+      <w:pPr>
+        <w:spacing w:after="0" w:line="240" w:lineRule="auto"/>
+      </w:pPr>
+      <w:r>
+        <w:rPr>
+          <w:b/>
+        </w:rPr>
+        <w:t>NOTA  IMPORTANTE</w:t>
+      </w:r>
+      <w:r>
+        <w:t>: - Método</w:t>
+      </w:r>
+      <w:r>
+        <w:t xml:space="preserve"> de petición HTTP</w:t>
+      </w:r>
+      <w:r>
+        <w:t xml:space="preserve">: </w:t>
+      </w:r>
+      <w:proofErr w:type="spellStart"/>
+      <w:r>
+        <w:rPr>
+          <w:highlight w:val="yellow"/>
+        </w:rPr>
+        <w:t>Get</w:t>
+      </w:r>
+      <w:proofErr w:type="spellEnd"/>
+      <w:r>
+        <w:t xml:space="preserve"> </w:t>
+      </w:r>
+    </w:p>
+    <w:p>
+      <w:bookmarkStart w:id="0" w:name="_GoBack"/>
+      <w:bookmarkEnd w:id="0"/>
       <w:r>
         <w:br w:type="page"/>
       </w:r>
@@ -12744,7 +12813,7 @@
           <w:lang w:val="es-ES" w:eastAsia="es-ES"/>
         </w:rPr>
       </w:pPr>
-      <w:hyperlink r:id="rId29" w:history="1">
+      <w:hyperlink r:id="rId30" w:history="1">
         <w:r>
           <w:rPr>
             <w:rFonts w:eastAsia="Times New Roman"/>
@@ -13483,6 +13552,7 @@
   <w:style w:type="paragraph" w:default="1" w:styleId="Normal">
     <w:name w:val="Normal"/>
     <w:qFormat/>
+    <w:rsid w:val="00D82588"/>
     <w:rPr>
       <w:lang w:val="es-EC"/>
     </w:rPr>
@@ -14144,6 +14214,7 @@
   <w:style w:type="paragraph" w:default="1" w:styleId="Normal">
     <w:name w:val="Normal"/>
     <w:qFormat/>
+    <w:rsid w:val="00D82588"/>
     <w:rPr>
       <w:lang w:val="es-EC"/>
     </w:rPr>
@@ -14936,7 +15007,7 @@
 </file>
 
 <file path=customXml/itemProps1.xml><?xml version="1.0" encoding="utf-8"?>
-<ds:datastoreItem xmlns:ds="http://schemas.openxmlformats.org/officeDocument/2006/customXml" ds:itemID="{A8CF860E-BE37-47BD-93D2-7818173D2198}">
+<ds:datastoreItem xmlns:ds="http://schemas.openxmlformats.org/officeDocument/2006/customXml" ds:itemID="{D75435AD-53B1-4969-9498-8F6B9B627969}">
   <ds:schemaRefs>
     <ds:schemaRef ds:uri="http://schemas.openxmlformats.org/officeDocument/2006/bibliography"/>
   </ds:schemaRefs>

</xml_diff>